<commit_message>
Margins have been improved in document.
</commit_message>
<xml_diff>
--- a/doc/SDVPN-v0.5.docx
+++ b/doc/SDVPN-v0.5.docx
@@ -32,7 +32,7 @@
           <w:p>
             <w:pPr>
               <w:bidi/>
-              <w:jc w:val="both"/>
+              <w:jc w:val="center"/>
               <w:rPr>
                 <w:b/>
                 <w:bCs/>
@@ -125,7 +125,7 @@
           <w:p>
             <w:pPr>
               <w:bidi/>
-              <w:jc w:val="both"/>
+              <w:jc w:val="center"/>
               <w:rPr>
                 <w:b/>
                 <w:bCs/>
@@ -155,7 +155,7 @@
           </w:tcPr>
           <w:p>
             <w:pPr>
-              <w:jc w:val="both"/>
+              <w:jc w:val="center"/>
               <w:rPr>
                 <w:b/>
                 <w:bCs/>
@@ -185,7 +185,7 @@
           <w:p>
             <w:pPr>
               <w:bidi/>
-              <w:jc w:val="both"/>
+              <w:jc w:val="center"/>
               <w:rPr>
                 <w:sz w:val="34"/>
                 <w:szCs w:val="34"/>
@@ -219,7 +219,7 @@
           <w:p>
             <w:pPr>
               <w:bidi/>
-              <w:jc w:val="both"/>
+              <w:jc w:val="center"/>
               <w:rPr>
                 <w:lang w:bidi="fa-IR"/>
               </w:rPr>
@@ -247,7 +247,7 @@
           <w:p>
             <w:pPr>
               <w:bidi/>
-              <w:jc w:val="both"/>
+              <w:jc w:val="center"/>
               <w:rPr>
                 <w:b/>
                 <w:bCs/>
@@ -317,7 +317,7 @@
           <w:p>
             <w:pPr>
               <w:bidi/>
-              <w:jc w:val="both"/>
+              <w:jc w:val="center"/>
               <w:rPr>
                 <w:b/>
                 <w:bCs/>
@@ -9976,7 +9976,6 @@
           <w:rtl/>
           <w:lang w:bidi="fa-IR"/>
         </w:rPr>
-        <w:lastRenderedPageBreak/>
         <w:t>معماری صفحه داده</w:t>
       </w:r>
     </w:p>
@@ -10093,6 +10092,7 @@
           <w:rtl/>
           <w:lang w:bidi="fa-IR"/>
         </w:rPr>
+        <w:lastRenderedPageBreak/>
         <w:t>۱</w:t>
       </w:r>
       <w:r>
@@ -11263,14 +11263,6 @@
         </w:rPr>
         <w:t>Control plane</w:t>
       </w:r>
-    </w:p>
-    <w:p>
-      <w:pPr>
-        <w:pStyle w:val="FootnoteText"/>
-        <w:rPr>
-          <w:lang w:bidi="fa-IR"/>
-        </w:rPr>
-      </w:pPr>
     </w:p>
   </w:footnote>
   <w:footnote w:id="17">
@@ -12719,7 +12711,7 @@
 </file>
 
 <file path=customXml/itemProps1.xml><?xml version="1.0" encoding="utf-8"?>
-<ds:datastoreItem xmlns:ds="http://schemas.openxmlformats.org/officeDocument/2006/customXml" ds:itemID="{B2782B20-E26D-4A6B-954E-C7652C054CC7}">
+<ds:datastoreItem xmlns:ds="http://schemas.openxmlformats.org/officeDocument/2006/customXml" ds:itemID="{33652CB6-4BF7-44D4-BA67-D76F0BCA69E8}">
   <ds:schemaRefs>
     <ds:schemaRef ds:uri="http://schemas.openxmlformats.org/officeDocument/2006/bibliography"/>
   </ds:schemaRefs>

</xml_diff>